<commit_message>
Afrikaans Language file = LabelID3642 Maak tafelbewegings skoon => Maak tabelbewegings skoon NOTE CHANGED BACK to “tafelbewegings” since this is related to HORECAPOS (Tables and Seats)
</commit_message>
<xml_diff>
--- a/changelog-merge/2024-Language-files-changelog.docx
+++ b/changelog-merge/2024-Language-files-changelog.docx
@@ -721,7 +721,107 @@
           <w:szCs w:val="20"/>
           <w:lang w:val="x-none"/>
         </w:rPr>
-        <w:t>LabelID3642 Maak tafelbewegings skoon =&gt; Maak tabelbewegings skoon</w:t>
+        <w:t xml:space="preserve">LabelID3642 Maak </w:t>
+      </w:r>
+      <w:proofErr w:type="spellStart"/>
+      <w:r>
+        <w:rPr>
+          <w:rFonts w:ascii="Segoe UI" w:hAnsi="Segoe UI" w:cs="Segoe UI"/>
+          <w:sz w:val="20"/>
+          <w:szCs w:val="20"/>
+          <w:lang w:val="x-none"/>
+        </w:rPr>
+        <w:t>tafelbewegings</w:t>
+      </w:r>
+      <w:proofErr w:type="spellEnd"/>
+      <w:r>
+        <w:rPr>
+          <w:rFonts w:ascii="Segoe UI" w:hAnsi="Segoe UI" w:cs="Segoe UI"/>
+          <w:sz w:val="20"/>
+          <w:szCs w:val="20"/>
+          <w:lang w:val="x-none"/>
+        </w:rPr>
+        <w:t xml:space="preserve"> </w:t>
+      </w:r>
+      <w:proofErr w:type="spellStart"/>
+      <w:r>
+        <w:rPr>
+          <w:rFonts w:ascii="Segoe UI" w:hAnsi="Segoe UI" w:cs="Segoe UI"/>
+          <w:sz w:val="20"/>
+          <w:szCs w:val="20"/>
+          <w:lang w:val="x-none"/>
+        </w:rPr>
+        <w:t>skoon</w:t>
+      </w:r>
+      <w:proofErr w:type="spellEnd"/>
+      <w:r>
+        <w:rPr>
+          <w:rFonts w:ascii="Segoe UI" w:hAnsi="Segoe UI" w:cs="Segoe UI"/>
+          <w:sz w:val="20"/>
+          <w:szCs w:val="20"/>
+          <w:lang w:val="x-none"/>
+        </w:rPr>
+        <w:t xml:space="preserve"> =&gt; Maak </w:t>
+      </w:r>
+      <w:proofErr w:type="spellStart"/>
+      <w:r>
+        <w:rPr>
+          <w:rFonts w:ascii="Segoe UI" w:hAnsi="Segoe UI" w:cs="Segoe UI"/>
+          <w:sz w:val="20"/>
+          <w:szCs w:val="20"/>
+          <w:lang w:val="x-none"/>
+        </w:rPr>
+        <w:t>tabelbewegings</w:t>
+      </w:r>
+      <w:proofErr w:type="spellEnd"/>
+      <w:r>
+        <w:rPr>
+          <w:rFonts w:ascii="Segoe UI" w:hAnsi="Segoe UI" w:cs="Segoe UI"/>
+          <w:sz w:val="20"/>
+          <w:szCs w:val="20"/>
+          <w:lang w:val="x-none"/>
+        </w:rPr>
+        <w:t xml:space="preserve"> </w:t>
+      </w:r>
+      <w:proofErr w:type="spellStart"/>
+      <w:r>
+        <w:rPr>
+          <w:rFonts w:ascii="Segoe UI" w:hAnsi="Segoe UI" w:cs="Segoe UI"/>
+          <w:sz w:val="20"/>
+          <w:szCs w:val="20"/>
+          <w:lang w:val="x-none"/>
+        </w:rPr>
+        <w:t>skoon</w:t>
+      </w:r>
+      <w:proofErr w:type="spellEnd"/>
+      <w:r>
+        <w:rPr>
+          <w:rFonts w:ascii="Segoe UI" w:hAnsi="Segoe UI" w:cs="Segoe UI"/>
+          <w:sz w:val="20"/>
+          <w:szCs w:val="20"/>
+          <w:lang w:val="x-none"/>
+        </w:rPr>
+        <w:t xml:space="preserve"> NOTE CHANGED BACK to “</w:t>
+      </w:r>
+      <w:proofErr w:type="spellStart"/>
+      <w:r>
+        <w:rPr>
+          <w:rFonts w:ascii="Segoe UI" w:hAnsi="Segoe UI" w:cs="Segoe UI"/>
+          <w:sz w:val="20"/>
+          <w:szCs w:val="20"/>
+          <w:lang w:val="x-none"/>
+        </w:rPr>
+        <w:t>tafelbewegings</w:t>
+      </w:r>
+      <w:proofErr w:type="spellEnd"/>
+      <w:r>
+        <w:rPr>
+          <w:rFonts w:ascii="Segoe UI" w:hAnsi="Segoe UI" w:cs="Segoe UI"/>
+          <w:sz w:val="20"/>
+          <w:szCs w:val="20"/>
+          <w:lang w:val="x-none"/>
+        </w:rPr>
+        <w:t xml:space="preserve">” since this is related to HORECAPOS (Tables and Seats) </w:t>
       </w:r>
     </w:p>
     <w:p>
@@ -744,8 +844,79 @@
           <w:szCs w:val="20"/>
           <w:lang w:val="x-none"/>
         </w:rPr>
-        <w:t>LabelID21073 - Shows the system print dialog, or a custom print dialog =&gt; Wys die stelseldrukdialoog, of 'n pasgemaakte drukdialoog</w:t>
-      </w:r>
+        <w:t xml:space="preserve">LabelID21073 - Shows the system print dialog, or a custom print dialog =&gt; </w:t>
+      </w:r>
+      <w:proofErr w:type="spellStart"/>
+      <w:r>
+        <w:rPr>
+          <w:rFonts w:ascii="Segoe UI" w:hAnsi="Segoe UI" w:cs="Segoe UI"/>
+          <w:sz w:val="20"/>
+          <w:szCs w:val="20"/>
+          <w:lang w:val="x-none"/>
+        </w:rPr>
+        <w:t>Wys</w:t>
+      </w:r>
+      <w:proofErr w:type="spellEnd"/>
+      <w:r>
+        <w:rPr>
+          <w:rFonts w:ascii="Segoe UI" w:hAnsi="Segoe UI" w:cs="Segoe UI"/>
+          <w:sz w:val="20"/>
+          <w:szCs w:val="20"/>
+          <w:lang w:val="x-none"/>
+        </w:rPr>
+        <w:t xml:space="preserve"> die </w:t>
+      </w:r>
+      <w:proofErr w:type="spellStart"/>
+      <w:r>
+        <w:rPr>
+          <w:rFonts w:ascii="Segoe UI" w:hAnsi="Segoe UI" w:cs="Segoe UI"/>
+          <w:sz w:val="20"/>
+          <w:szCs w:val="20"/>
+          <w:lang w:val="x-none"/>
+        </w:rPr>
+        <w:t>stelseldrukdialoog</w:t>
+      </w:r>
+      <w:proofErr w:type="spellEnd"/>
+      <w:r>
+        <w:rPr>
+          <w:rFonts w:ascii="Segoe UI" w:hAnsi="Segoe UI" w:cs="Segoe UI"/>
+          <w:sz w:val="20"/>
+          <w:szCs w:val="20"/>
+          <w:lang w:val="x-none"/>
+        </w:rPr>
+        <w:t xml:space="preserve">, of 'n </w:t>
+      </w:r>
+      <w:proofErr w:type="spellStart"/>
+      <w:r>
+        <w:rPr>
+          <w:rFonts w:ascii="Segoe UI" w:hAnsi="Segoe UI" w:cs="Segoe UI"/>
+          <w:sz w:val="20"/>
+          <w:szCs w:val="20"/>
+          <w:lang w:val="x-none"/>
+        </w:rPr>
+        <w:t>pasgemaakte</w:t>
+      </w:r>
+      <w:proofErr w:type="spellEnd"/>
+      <w:r>
+        <w:rPr>
+          <w:rFonts w:ascii="Segoe UI" w:hAnsi="Segoe UI" w:cs="Segoe UI"/>
+          <w:sz w:val="20"/>
+          <w:szCs w:val="20"/>
+          <w:lang w:val="x-none"/>
+        </w:rPr>
+        <w:t xml:space="preserve"> </w:t>
+      </w:r>
+      <w:proofErr w:type="spellStart"/>
+      <w:r>
+        <w:rPr>
+          <w:rFonts w:ascii="Segoe UI" w:hAnsi="Segoe UI" w:cs="Segoe UI"/>
+          <w:sz w:val="20"/>
+          <w:szCs w:val="20"/>
+          <w:lang w:val="x-none"/>
+        </w:rPr>
+        <w:t>drukdialoog</w:t>
+      </w:r>
+      <w:proofErr w:type="spellEnd"/>
     </w:p>
     <w:p>
       <w:pPr>
@@ -767,7 +938,47 @@
           <w:szCs w:val="20"/>
           <w:lang w:val="x-none"/>
         </w:rPr>
-        <w:t>LabelID906105 - BTW per priode  changed to BTW per periode (Fixed languages typo in Afrikaans)</w:t>
+        <w:t xml:space="preserve">LabelID906105 - BTW per </w:t>
+      </w:r>
+      <w:proofErr w:type="spellStart"/>
+      <w:r>
+        <w:rPr>
+          <w:rFonts w:ascii="Segoe UI" w:hAnsi="Segoe UI" w:cs="Segoe UI"/>
+          <w:sz w:val="20"/>
+          <w:szCs w:val="20"/>
+          <w:lang w:val="x-none"/>
+        </w:rPr>
+        <w:t>priode</w:t>
+      </w:r>
+      <w:proofErr w:type="spellEnd"/>
+      <w:r>
+        <w:rPr>
+          <w:rFonts w:ascii="Segoe UI" w:hAnsi="Segoe UI" w:cs="Segoe UI"/>
+          <w:sz w:val="20"/>
+          <w:szCs w:val="20"/>
+          <w:lang w:val="x-none"/>
+        </w:rPr>
+        <w:t xml:space="preserve">  changed to BTW per </w:t>
+      </w:r>
+      <w:proofErr w:type="spellStart"/>
+      <w:r>
+        <w:rPr>
+          <w:rFonts w:ascii="Segoe UI" w:hAnsi="Segoe UI" w:cs="Segoe UI"/>
+          <w:sz w:val="20"/>
+          <w:szCs w:val="20"/>
+          <w:lang w:val="x-none"/>
+        </w:rPr>
+        <w:t>periode</w:t>
+      </w:r>
+      <w:proofErr w:type="spellEnd"/>
+      <w:r>
+        <w:rPr>
+          <w:rFonts w:ascii="Segoe UI" w:hAnsi="Segoe UI" w:cs="Segoe UI"/>
+          <w:sz w:val="20"/>
+          <w:szCs w:val="20"/>
+          <w:lang w:val="x-none"/>
+        </w:rPr>
+        <w:t xml:space="preserve"> (Fixed languages typo in Afrikaans)</w:t>
       </w:r>
     </w:p>
     <w:p>
@@ -790,7 +1001,47 @@
           <w:szCs w:val="20"/>
           <w:lang w:val="x-none"/>
         </w:rPr>
-        <w:t xml:space="preserve">LabelID345 is set to singular Groepe =&gt; Groep  </w:t>
+        <w:t xml:space="preserve">LabelID345 is set to singular </w:t>
+      </w:r>
+      <w:proofErr w:type="spellStart"/>
+      <w:r>
+        <w:rPr>
+          <w:rFonts w:ascii="Segoe UI" w:hAnsi="Segoe UI" w:cs="Segoe UI"/>
+          <w:sz w:val="20"/>
+          <w:szCs w:val="20"/>
+          <w:lang w:val="x-none"/>
+        </w:rPr>
+        <w:t>Groepe</w:t>
+      </w:r>
+      <w:proofErr w:type="spellEnd"/>
+      <w:r>
+        <w:rPr>
+          <w:rFonts w:ascii="Segoe UI" w:hAnsi="Segoe UI" w:cs="Segoe UI"/>
+          <w:sz w:val="20"/>
+          <w:szCs w:val="20"/>
+          <w:lang w:val="x-none"/>
+        </w:rPr>
+        <w:t xml:space="preserve"> =&gt; </w:t>
+      </w:r>
+      <w:proofErr w:type="spellStart"/>
+      <w:r>
+        <w:rPr>
+          <w:rFonts w:ascii="Segoe UI" w:hAnsi="Segoe UI" w:cs="Segoe UI"/>
+          <w:sz w:val="20"/>
+          <w:szCs w:val="20"/>
+          <w:lang w:val="x-none"/>
+        </w:rPr>
+        <w:t>Groep</w:t>
+      </w:r>
+      <w:proofErr w:type="spellEnd"/>
+      <w:r>
+        <w:rPr>
+          <w:rFonts w:ascii="Segoe UI" w:hAnsi="Segoe UI" w:cs="Segoe UI"/>
+          <w:sz w:val="20"/>
+          <w:szCs w:val="20"/>
+          <w:lang w:val="x-none"/>
+        </w:rPr>
+        <w:t xml:space="preserve">  </w:t>
       </w:r>
     </w:p>
     <w:p>
@@ -813,7 +1064,47 @@
           <w:szCs w:val="20"/>
           <w:lang w:val="x-none"/>
         </w:rPr>
-        <w:t>LabelID1718 Verkoopspersoon =&gt; Verkoper: - Salesperson: - label cuts off in Afrikaans - on Calendar appointments screen.</w:t>
+        <w:t xml:space="preserve">LabelID1718 </w:t>
+      </w:r>
+      <w:proofErr w:type="spellStart"/>
+      <w:r>
+        <w:rPr>
+          <w:rFonts w:ascii="Segoe UI" w:hAnsi="Segoe UI" w:cs="Segoe UI"/>
+          <w:sz w:val="20"/>
+          <w:szCs w:val="20"/>
+          <w:lang w:val="x-none"/>
+        </w:rPr>
+        <w:t>Verkoopspersoon</w:t>
+      </w:r>
+      <w:proofErr w:type="spellEnd"/>
+      <w:r>
+        <w:rPr>
+          <w:rFonts w:ascii="Segoe UI" w:hAnsi="Segoe UI" w:cs="Segoe UI"/>
+          <w:sz w:val="20"/>
+          <w:szCs w:val="20"/>
+          <w:lang w:val="x-none"/>
+        </w:rPr>
+        <w:t xml:space="preserve"> =&gt; </w:t>
+      </w:r>
+      <w:proofErr w:type="spellStart"/>
+      <w:r>
+        <w:rPr>
+          <w:rFonts w:ascii="Segoe UI" w:hAnsi="Segoe UI" w:cs="Segoe UI"/>
+          <w:sz w:val="20"/>
+          <w:szCs w:val="20"/>
+          <w:lang w:val="x-none"/>
+        </w:rPr>
+        <w:t>Verkoper</w:t>
+      </w:r>
+      <w:proofErr w:type="spellEnd"/>
+      <w:r>
+        <w:rPr>
+          <w:rFonts w:ascii="Segoe UI" w:hAnsi="Segoe UI" w:cs="Segoe UI"/>
+          <w:sz w:val="20"/>
+          <w:szCs w:val="20"/>
+          <w:lang w:val="x-none"/>
+        </w:rPr>
+        <w:t>: - Salesperson: - label cuts off in Afrikaans - on Calendar appointments screen.</w:t>
       </w:r>
     </w:p>
     <w:p>
@@ -836,7 +1127,47 @@
           <w:szCs w:val="20"/>
           <w:lang w:val="x-none"/>
         </w:rPr>
-        <w:t xml:space="preserve">LabelID3587 - Voeg merker toe - Changed label to + Merker - Afrikaans to fit in button CRM Plugin </w:t>
+        <w:t xml:space="preserve">LabelID3587 - </w:t>
+      </w:r>
+      <w:proofErr w:type="spellStart"/>
+      <w:r>
+        <w:rPr>
+          <w:rFonts w:ascii="Segoe UI" w:hAnsi="Segoe UI" w:cs="Segoe UI"/>
+          <w:sz w:val="20"/>
+          <w:szCs w:val="20"/>
+          <w:lang w:val="x-none"/>
+        </w:rPr>
+        <w:t>Voeg</w:t>
+      </w:r>
+      <w:proofErr w:type="spellEnd"/>
+      <w:r>
+        <w:rPr>
+          <w:rFonts w:ascii="Segoe UI" w:hAnsi="Segoe UI" w:cs="Segoe UI"/>
+          <w:sz w:val="20"/>
+          <w:szCs w:val="20"/>
+          <w:lang w:val="x-none"/>
+        </w:rPr>
+        <w:t xml:space="preserve"> </w:t>
+      </w:r>
+      <w:proofErr w:type="spellStart"/>
+      <w:r>
+        <w:rPr>
+          <w:rFonts w:ascii="Segoe UI" w:hAnsi="Segoe UI" w:cs="Segoe UI"/>
+          <w:sz w:val="20"/>
+          <w:szCs w:val="20"/>
+          <w:lang w:val="x-none"/>
+        </w:rPr>
+        <w:t>merker</w:t>
+      </w:r>
+      <w:proofErr w:type="spellEnd"/>
+      <w:r>
+        <w:rPr>
+          <w:rFonts w:ascii="Segoe UI" w:hAnsi="Segoe UI" w:cs="Segoe UI"/>
+          <w:sz w:val="20"/>
+          <w:szCs w:val="20"/>
+          <w:lang w:val="x-none"/>
+        </w:rPr>
+        <w:t xml:space="preserve"> toe - Changed label to + Merker - Afrikaans to fit in button CRM Plugin </w:t>
       </w:r>
     </w:p>
     <w:p>
@@ -859,7 +1190,87 @@
           <w:szCs w:val="20"/>
           <w:lang w:val="x-none"/>
         </w:rPr>
-        <w:t>LabelID3014 - Kasboekverslag =&gt; in Afrikaans to Bankrekonsiliasie verslag soos op</w:t>
+        <w:t xml:space="preserve">LabelID3014 - </w:t>
+      </w:r>
+      <w:proofErr w:type="spellStart"/>
+      <w:r>
+        <w:rPr>
+          <w:rFonts w:ascii="Segoe UI" w:hAnsi="Segoe UI" w:cs="Segoe UI"/>
+          <w:sz w:val="20"/>
+          <w:szCs w:val="20"/>
+          <w:lang w:val="x-none"/>
+        </w:rPr>
+        <w:t>Kasboekverslag</w:t>
+      </w:r>
+      <w:proofErr w:type="spellEnd"/>
+      <w:r>
+        <w:rPr>
+          <w:rFonts w:ascii="Segoe UI" w:hAnsi="Segoe UI" w:cs="Segoe UI"/>
+          <w:sz w:val="20"/>
+          <w:szCs w:val="20"/>
+          <w:lang w:val="x-none"/>
+        </w:rPr>
+        <w:t xml:space="preserve"> =&gt; in Afrikaans to </w:t>
+      </w:r>
+      <w:proofErr w:type="spellStart"/>
+      <w:r>
+        <w:rPr>
+          <w:rFonts w:ascii="Segoe UI" w:hAnsi="Segoe UI" w:cs="Segoe UI"/>
+          <w:sz w:val="20"/>
+          <w:szCs w:val="20"/>
+          <w:lang w:val="x-none"/>
+        </w:rPr>
+        <w:t>Bankrekonsiliasie</w:t>
+      </w:r>
+      <w:proofErr w:type="spellEnd"/>
+      <w:r>
+        <w:rPr>
+          <w:rFonts w:ascii="Segoe UI" w:hAnsi="Segoe UI" w:cs="Segoe UI"/>
+          <w:sz w:val="20"/>
+          <w:szCs w:val="20"/>
+          <w:lang w:val="x-none"/>
+        </w:rPr>
+        <w:t xml:space="preserve"> </w:t>
+      </w:r>
+      <w:proofErr w:type="spellStart"/>
+      <w:r>
+        <w:rPr>
+          <w:rFonts w:ascii="Segoe UI" w:hAnsi="Segoe UI" w:cs="Segoe UI"/>
+          <w:sz w:val="20"/>
+          <w:szCs w:val="20"/>
+          <w:lang w:val="x-none"/>
+        </w:rPr>
+        <w:t>verslag</w:t>
+      </w:r>
+      <w:proofErr w:type="spellEnd"/>
+      <w:r>
+        <w:rPr>
+          <w:rFonts w:ascii="Segoe UI" w:hAnsi="Segoe UI" w:cs="Segoe UI"/>
+          <w:sz w:val="20"/>
+          <w:szCs w:val="20"/>
+          <w:lang w:val="x-none"/>
+        </w:rPr>
+        <w:t xml:space="preserve"> </w:t>
+      </w:r>
+      <w:proofErr w:type="spellStart"/>
+      <w:r>
+        <w:rPr>
+          <w:rFonts w:ascii="Segoe UI" w:hAnsi="Segoe UI" w:cs="Segoe UI"/>
+          <w:sz w:val="20"/>
+          <w:szCs w:val="20"/>
+          <w:lang w:val="x-none"/>
+        </w:rPr>
+        <w:t>soos</w:t>
+      </w:r>
+      <w:proofErr w:type="spellEnd"/>
+      <w:r>
+        <w:rPr>
+          <w:rFonts w:ascii="Segoe UI" w:hAnsi="Segoe UI" w:cs="Segoe UI"/>
+          <w:sz w:val="20"/>
+          <w:szCs w:val="20"/>
+          <w:lang w:val="x-none"/>
+        </w:rPr>
+        <w:t xml:space="preserve"> op</w:t>
       </w:r>
     </w:p>
     <w:p>
@@ -882,7 +1293,87 @@
           <w:szCs w:val="20"/>
           <w:lang w:val="x-none"/>
         </w:rPr>
-        <w:t>LabelID2186 Bankrekonsiliasie verslagopsies =&gt; Bankstaat opsies -</w:t>
+        <w:t xml:space="preserve">LabelID2186 </w:t>
+      </w:r>
+      <w:proofErr w:type="spellStart"/>
+      <w:r>
+        <w:rPr>
+          <w:rFonts w:ascii="Segoe UI" w:hAnsi="Segoe UI" w:cs="Segoe UI"/>
+          <w:sz w:val="20"/>
+          <w:szCs w:val="20"/>
+          <w:lang w:val="x-none"/>
+        </w:rPr>
+        <w:t>Bankrekonsiliasie</w:t>
+      </w:r>
+      <w:proofErr w:type="spellEnd"/>
+      <w:r>
+        <w:rPr>
+          <w:rFonts w:ascii="Segoe UI" w:hAnsi="Segoe UI" w:cs="Segoe UI"/>
+          <w:sz w:val="20"/>
+          <w:szCs w:val="20"/>
+          <w:lang w:val="x-none"/>
+        </w:rPr>
+        <w:t xml:space="preserve"> </w:t>
+      </w:r>
+      <w:proofErr w:type="spellStart"/>
+      <w:r>
+        <w:rPr>
+          <w:rFonts w:ascii="Segoe UI" w:hAnsi="Segoe UI" w:cs="Segoe UI"/>
+          <w:sz w:val="20"/>
+          <w:szCs w:val="20"/>
+          <w:lang w:val="x-none"/>
+        </w:rPr>
+        <w:t>verslagopsies</w:t>
+      </w:r>
+      <w:proofErr w:type="spellEnd"/>
+      <w:r>
+        <w:rPr>
+          <w:rFonts w:ascii="Segoe UI" w:hAnsi="Segoe UI" w:cs="Segoe UI"/>
+          <w:sz w:val="20"/>
+          <w:szCs w:val="20"/>
+          <w:lang w:val="x-none"/>
+        </w:rPr>
+        <w:t xml:space="preserve"> =&gt; </w:t>
+      </w:r>
+      <w:proofErr w:type="spellStart"/>
+      <w:r>
+        <w:rPr>
+          <w:rFonts w:ascii="Segoe UI" w:hAnsi="Segoe UI" w:cs="Segoe UI"/>
+          <w:sz w:val="20"/>
+          <w:szCs w:val="20"/>
+          <w:lang w:val="x-none"/>
+        </w:rPr>
+        <w:t>Bankstaat</w:t>
+      </w:r>
+      <w:proofErr w:type="spellEnd"/>
+      <w:r>
+        <w:rPr>
+          <w:rFonts w:ascii="Segoe UI" w:hAnsi="Segoe UI" w:cs="Segoe UI"/>
+          <w:sz w:val="20"/>
+          <w:szCs w:val="20"/>
+          <w:lang w:val="x-none"/>
+        </w:rPr>
+        <w:t xml:space="preserve"> </w:t>
+      </w:r>
+      <w:proofErr w:type="spellStart"/>
+      <w:r>
+        <w:rPr>
+          <w:rFonts w:ascii="Segoe UI" w:hAnsi="Segoe UI" w:cs="Segoe UI"/>
+          <w:sz w:val="20"/>
+          <w:szCs w:val="20"/>
+          <w:lang w:val="x-none"/>
+        </w:rPr>
+        <w:t>opsies</w:t>
+      </w:r>
+      <w:proofErr w:type="spellEnd"/>
+      <w:r>
+        <w:rPr>
+          <w:rFonts w:ascii="Segoe UI" w:hAnsi="Segoe UI" w:cs="Segoe UI"/>
+          <w:sz w:val="20"/>
+          <w:szCs w:val="20"/>
+          <w:lang w:val="x-none"/>
+        </w:rPr>
+        <w:t xml:space="preserve"> -</w:t>
       </w:r>
     </w:p>
     <w:p>
@@ -905,7 +1396,107 @@
           <w:szCs w:val="20"/>
           <w:lang w:val="x-none"/>
         </w:rPr>
-        <w:t xml:space="preserve">LabelID2205 Verstek bankrekonsiliasie metode changed to Verstek bankrekonsiliasie - Label was too long for System parameters screen  Default bank reconciliation </w:t>
+        <w:t xml:space="preserve">LabelID2205 </w:t>
+      </w:r>
+      <w:proofErr w:type="spellStart"/>
+      <w:r>
+        <w:rPr>
+          <w:rFonts w:ascii="Segoe UI" w:hAnsi="Segoe UI" w:cs="Segoe UI"/>
+          <w:sz w:val="20"/>
+          <w:szCs w:val="20"/>
+          <w:lang w:val="x-none"/>
+        </w:rPr>
+        <w:t>Verstek</w:t>
+      </w:r>
+      <w:proofErr w:type="spellEnd"/>
+      <w:r>
+        <w:rPr>
+          <w:rFonts w:ascii="Segoe UI" w:hAnsi="Segoe UI" w:cs="Segoe UI"/>
+          <w:sz w:val="20"/>
+          <w:szCs w:val="20"/>
+          <w:lang w:val="x-none"/>
+        </w:rPr>
+        <w:t xml:space="preserve"> </w:t>
+      </w:r>
+      <w:proofErr w:type="spellStart"/>
+      <w:r>
+        <w:rPr>
+          <w:rFonts w:ascii="Segoe UI" w:hAnsi="Segoe UI" w:cs="Segoe UI"/>
+          <w:sz w:val="20"/>
+          <w:szCs w:val="20"/>
+          <w:lang w:val="x-none"/>
+        </w:rPr>
+        <w:t>bankrekonsiliasie</w:t>
+      </w:r>
+      <w:proofErr w:type="spellEnd"/>
+      <w:r>
+        <w:rPr>
+          <w:rFonts w:ascii="Segoe UI" w:hAnsi="Segoe UI" w:cs="Segoe UI"/>
+          <w:sz w:val="20"/>
+          <w:szCs w:val="20"/>
+          <w:lang w:val="x-none"/>
+        </w:rPr>
+        <w:t xml:space="preserve"> </w:t>
+      </w:r>
+      <w:proofErr w:type="spellStart"/>
+      <w:r>
+        <w:rPr>
+          <w:rFonts w:ascii="Segoe UI" w:hAnsi="Segoe UI" w:cs="Segoe UI"/>
+          <w:sz w:val="20"/>
+          <w:szCs w:val="20"/>
+          <w:lang w:val="x-none"/>
+        </w:rPr>
+        <w:t>metode</w:t>
+      </w:r>
+      <w:proofErr w:type="spellEnd"/>
+      <w:r>
+        <w:rPr>
+          <w:rFonts w:ascii="Segoe UI" w:hAnsi="Segoe UI" w:cs="Segoe UI"/>
+          <w:sz w:val="20"/>
+          <w:szCs w:val="20"/>
+          <w:lang w:val="x-none"/>
+        </w:rPr>
+        <w:t xml:space="preserve"> changed to </w:t>
+      </w:r>
+      <w:proofErr w:type="spellStart"/>
+      <w:r>
+        <w:rPr>
+          <w:rFonts w:ascii="Segoe UI" w:hAnsi="Segoe UI" w:cs="Segoe UI"/>
+          <w:sz w:val="20"/>
+          <w:szCs w:val="20"/>
+          <w:lang w:val="x-none"/>
+        </w:rPr>
+        <w:t>Verstek</w:t>
+      </w:r>
+      <w:proofErr w:type="spellEnd"/>
+      <w:r>
+        <w:rPr>
+          <w:rFonts w:ascii="Segoe UI" w:hAnsi="Segoe UI" w:cs="Segoe UI"/>
+          <w:sz w:val="20"/>
+          <w:szCs w:val="20"/>
+          <w:lang w:val="x-none"/>
+        </w:rPr>
+        <w:t xml:space="preserve"> </w:t>
+      </w:r>
+      <w:proofErr w:type="spellStart"/>
+      <w:r>
+        <w:rPr>
+          <w:rFonts w:ascii="Segoe UI" w:hAnsi="Segoe UI" w:cs="Segoe UI"/>
+          <w:sz w:val="20"/>
+          <w:szCs w:val="20"/>
+          <w:lang w:val="x-none"/>
+        </w:rPr>
+        <w:t>bankrekonsiliasie</w:t>
+      </w:r>
+      <w:proofErr w:type="spellEnd"/>
+      <w:r>
+        <w:rPr>
+          <w:rFonts w:ascii="Segoe UI" w:hAnsi="Segoe UI" w:cs="Segoe UI"/>
+          <w:sz w:val="20"/>
+          <w:szCs w:val="20"/>
+          <w:lang w:val="x-none"/>
+        </w:rPr>
+        <w:t xml:space="preserve"> - Label was too long for System parameters screen  Default bank reconciliation </w:t>
       </w:r>
     </w:p>
     <w:p>
@@ -974,7 +1565,27 @@
           <w:szCs w:val="20"/>
           <w:lang w:val="x-none"/>
         </w:rPr>
-        <w:t>Bank account recon options - Caption in titlebar - English language</w:t>
+        <w:t xml:space="preserve">Bank account recon options - Caption in </w:t>
+      </w:r>
+      <w:proofErr w:type="spellStart"/>
+      <w:r>
+        <w:rPr>
+          <w:rFonts w:ascii="Segoe UI" w:hAnsi="Segoe UI" w:cs="Segoe UI"/>
+          <w:sz w:val="20"/>
+          <w:szCs w:val="20"/>
+          <w:lang w:val="x-none"/>
+        </w:rPr>
+        <w:t>titlebar</w:t>
+      </w:r>
+      <w:proofErr w:type="spellEnd"/>
+      <w:r>
+        <w:rPr>
+          <w:rFonts w:ascii="Segoe UI" w:hAnsi="Segoe UI" w:cs="Segoe UI"/>
+          <w:sz w:val="20"/>
+          <w:szCs w:val="20"/>
+          <w:lang w:val="x-none"/>
+        </w:rPr>
+        <w:t xml:space="preserve"> - English language</w:t>
       </w:r>
     </w:p>
     <w:p>
@@ -997,7 +1608,27 @@
           <w:szCs w:val="20"/>
           <w:lang w:val="x-none"/>
         </w:rPr>
-        <w:t>Language labelID 2186 Bank account recon options =&gt; Bank statement options -</w:t>
+        <w:t xml:space="preserve">Language </w:t>
+      </w:r>
+      <w:proofErr w:type="spellStart"/>
+      <w:r>
+        <w:rPr>
+          <w:rFonts w:ascii="Segoe UI" w:hAnsi="Segoe UI" w:cs="Segoe UI"/>
+          <w:sz w:val="20"/>
+          <w:szCs w:val="20"/>
+          <w:lang w:val="x-none"/>
+        </w:rPr>
+        <w:t>labelID</w:t>
+      </w:r>
+      <w:proofErr w:type="spellEnd"/>
+      <w:r>
+        <w:rPr>
+          <w:rFonts w:ascii="Segoe UI" w:hAnsi="Segoe UI" w:cs="Segoe UI"/>
+          <w:sz w:val="20"/>
+          <w:szCs w:val="20"/>
+          <w:lang w:val="x-none"/>
+        </w:rPr>
+        <w:t xml:space="preserve"> 2186 Bank account recon options =&gt; Bank statement options -</w:t>
       </w:r>
     </w:p>
     <w:p>
@@ -1020,7 +1651,27 @@
           <w:szCs w:val="20"/>
           <w:lang w:val="x-none"/>
         </w:rPr>
-        <w:t>The changed caption in the titlebar "</w:t>
+        <w:t xml:space="preserve">The changed caption in the </w:t>
+      </w:r>
+      <w:proofErr w:type="spellStart"/>
+      <w:r>
+        <w:rPr>
+          <w:rFonts w:ascii="Segoe UI" w:hAnsi="Segoe UI" w:cs="Segoe UI"/>
+          <w:sz w:val="20"/>
+          <w:szCs w:val="20"/>
+          <w:lang w:val="x-none"/>
+        </w:rPr>
+        <w:t>titlebar</w:t>
+      </w:r>
+      <w:proofErr w:type="spellEnd"/>
+      <w:r>
+        <w:rPr>
+          <w:rFonts w:ascii="Segoe UI" w:hAnsi="Segoe UI" w:cs="Segoe UI"/>
+          <w:sz w:val="20"/>
+          <w:szCs w:val="20"/>
+          <w:lang w:val="x-none"/>
+        </w:rPr>
+        <w:t xml:space="preserve"> "</w:t>
       </w:r>
       <w:r>
         <w:rPr>
@@ -1214,14 +1865,25 @@
           <w:lang w:val="x-none"/>
         </w:rPr>
       </w:pPr>
-      <w:r>
-        <w:rPr>
-          <w:rFonts w:ascii="Segoe UI" w:hAnsi="Segoe UI" w:cs="Segoe UI"/>
-          <w:sz w:val="20"/>
-          <w:szCs w:val="20"/>
-          <w:lang w:val="x-none"/>
-        </w:rPr>
-        <w:t>en-Australia</w:t>
+      <w:proofErr w:type="spellStart"/>
+      <w:r>
+        <w:rPr>
+          <w:rFonts w:ascii="Segoe UI" w:hAnsi="Segoe UI" w:cs="Segoe UI"/>
+          <w:sz w:val="20"/>
+          <w:szCs w:val="20"/>
+          <w:lang w:val="x-none"/>
+        </w:rPr>
+        <w:t>en</w:t>
+      </w:r>
+      <w:proofErr w:type="spellEnd"/>
+      <w:r>
+        <w:rPr>
+          <w:rFonts w:ascii="Segoe UI" w:hAnsi="Segoe UI" w:cs="Segoe UI"/>
+          <w:sz w:val="20"/>
+          <w:szCs w:val="20"/>
+          <w:lang w:val="x-none"/>
+        </w:rPr>
+        <w:t>-Australia</w:t>
       </w:r>
     </w:p>
     <w:p>
@@ -1241,14 +1903,25 @@
           <w:lang w:val="x-none"/>
         </w:rPr>
       </w:pPr>
-      <w:r>
-        <w:rPr>
-          <w:rFonts w:ascii="Segoe UI" w:hAnsi="Segoe UI" w:cs="Segoe UI"/>
-          <w:sz w:val="20"/>
-          <w:szCs w:val="20"/>
-          <w:lang w:val="x-none"/>
-        </w:rPr>
-        <w:t>en-Bangladesh</w:t>
+      <w:proofErr w:type="spellStart"/>
+      <w:r>
+        <w:rPr>
+          <w:rFonts w:ascii="Segoe UI" w:hAnsi="Segoe UI" w:cs="Segoe UI"/>
+          <w:sz w:val="20"/>
+          <w:szCs w:val="20"/>
+          <w:lang w:val="x-none"/>
+        </w:rPr>
+        <w:t>en</w:t>
+      </w:r>
+      <w:proofErr w:type="spellEnd"/>
+      <w:r>
+        <w:rPr>
+          <w:rFonts w:ascii="Segoe UI" w:hAnsi="Segoe UI" w:cs="Segoe UI"/>
+          <w:sz w:val="20"/>
+          <w:szCs w:val="20"/>
+          <w:lang w:val="x-none"/>
+        </w:rPr>
+        <w:t>-Bangladesh</w:t>
       </w:r>
     </w:p>
     <w:p>
@@ -1268,14 +1941,25 @@
           <w:lang w:val="x-none"/>
         </w:rPr>
       </w:pPr>
-      <w:r>
-        <w:rPr>
-          <w:rFonts w:ascii="Segoe UI" w:hAnsi="Segoe UI" w:cs="Segoe UI"/>
-          <w:sz w:val="20"/>
-          <w:szCs w:val="20"/>
-          <w:lang w:val="x-none"/>
-        </w:rPr>
-        <w:t>en-Barbados</w:t>
+      <w:proofErr w:type="spellStart"/>
+      <w:r>
+        <w:rPr>
+          <w:rFonts w:ascii="Segoe UI" w:hAnsi="Segoe UI" w:cs="Segoe UI"/>
+          <w:sz w:val="20"/>
+          <w:szCs w:val="20"/>
+          <w:lang w:val="x-none"/>
+        </w:rPr>
+        <w:t>en</w:t>
+      </w:r>
+      <w:proofErr w:type="spellEnd"/>
+      <w:r>
+        <w:rPr>
+          <w:rFonts w:ascii="Segoe UI" w:hAnsi="Segoe UI" w:cs="Segoe UI"/>
+          <w:sz w:val="20"/>
+          <w:szCs w:val="20"/>
+          <w:lang w:val="x-none"/>
+        </w:rPr>
+        <w:t>-Barbados</w:t>
       </w:r>
     </w:p>
     <w:p>
@@ -1295,14 +1979,25 @@
           <w:lang w:val="x-none"/>
         </w:rPr>
       </w:pPr>
-      <w:r>
-        <w:rPr>
-          <w:rFonts w:ascii="Segoe UI" w:hAnsi="Segoe UI" w:cs="Segoe UI"/>
-          <w:sz w:val="20"/>
-          <w:szCs w:val="20"/>
-          <w:lang w:val="x-none"/>
-        </w:rPr>
-        <w:t>en-Belize</w:t>
+      <w:proofErr w:type="spellStart"/>
+      <w:r>
+        <w:rPr>
+          <w:rFonts w:ascii="Segoe UI" w:hAnsi="Segoe UI" w:cs="Segoe UI"/>
+          <w:sz w:val="20"/>
+          <w:szCs w:val="20"/>
+          <w:lang w:val="x-none"/>
+        </w:rPr>
+        <w:t>en</w:t>
+      </w:r>
+      <w:proofErr w:type="spellEnd"/>
+      <w:r>
+        <w:rPr>
+          <w:rFonts w:ascii="Segoe UI" w:hAnsi="Segoe UI" w:cs="Segoe UI"/>
+          <w:sz w:val="20"/>
+          <w:szCs w:val="20"/>
+          <w:lang w:val="x-none"/>
+        </w:rPr>
+        <w:t>-Belize</w:t>
       </w:r>
     </w:p>
     <w:p>
@@ -1322,14 +2017,25 @@
           <w:lang w:val="x-none"/>
         </w:rPr>
       </w:pPr>
-      <w:r>
-        <w:rPr>
-          <w:rFonts w:ascii="Segoe UI" w:hAnsi="Segoe UI" w:cs="Segoe UI"/>
-          <w:sz w:val="20"/>
-          <w:szCs w:val="20"/>
-          <w:lang w:val="x-none"/>
-        </w:rPr>
-        <w:t>en-Botswana</w:t>
+      <w:proofErr w:type="spellStart"/>
+      <w:r>
+        <w:rPr>
+          <w:rFonts w:ascii="Segoe UI" w:hAnsi="Segoe UI" w:cs="Segoe UI"/>
+          <w:sz w:val="20"/>
+          <w:szCs w:val="20"/>
+          <w:lang w:val="x-none"/>
+        </w:rPr>
+        <w:t>en</w:t>
+      </w:r>
+      <w:proofErr w:type="spellEnd"/>
+      <w:r>
+        <w:rPr>
+          <w:rFonts w:ascii="Segoe UI" w:hAnsi="Segoe UI" w:cs="Segoe UI"/>
+          <w:sz w:val="20"/>
+          <w:szCs w:val="20"/>
+          <w:lang w:val="x-none"/>
+        </w:rPr>
+        <w:t>-Botswana</w:t>
       </w:r>
     </w:p>
     <w:p>
@@ -1349,14 +2055,25 @@
           <w:lang w:val="x-none"/>
         </w:rPr>
       </w:pPr>
-      <w:r>
-        <w:rPr>
-          <w:rFonts w:ascii="Segoe UI" w:hAnsi="Segoe UI" w:cs="Segoe UI"/>
-          <w:sz w:val="20"/>
-          <w:szCs w:val="20"/>
-          <w:lang w:val="x-none"/>
-        </w:rPr>
-        <w:t>en-Cameroon</w:t>
+      <w:proofErr w:type="spellStart"/>
+      <w:r>
+        <w:rPr>
+          <w:rFonts w:ascii="Segoe UI" w:hAnsi="Segoe UI" w:cs="Segoe UI"/>
+          <w:sz w:val="20"/>
+          <w:szCs w:val="20"/>
+          <w:lang w:val="x-none"/>
+        </w:rPr>
+        <w:t>en</w:t>
+      </w:r>
+      <w:proofErr w:type="spellEnd"/>
+      <w:r>
+        <w:rPr>
+          <w:rFonts w:ascii="Segoe UI" w:hAnsi="Segoe UI" w:cs="Segoe UI"/>
+          <w:sz w:val="20"/>
+          <w:szCs w:val="20"/>
+          <w:lang w:val="x-none"/>
+        </w:rPr>
+        <w:t>-Cameroon</w:t>
       </w:r>
     </w:p>
     <w:p>
@@ -1376,14 +2093,25 @@
           <w:lang w:val="x-none"/>
         </w:rPr>
       </w:pPr>
-      <w:r>
-        <w:rPr>
-          <w:rFonts w:ascii="Segoe UI" w:hAnsi="Segoe UI" w:cs="Segoe UI"/>
-          <w:sz w:val="20"/>
-          <w:szCs w:val="20"/>
-          <w:lang w:val="x-none"/>
-        </w:rPr>
-        <w:t>en-Canada</w:t>
+      <w:proofErr w:type="spellStart"/>
+      <w:r>
+        <w:rPr>
+          <w:rFonts w:ascii="Segoe UI" w:hAnsi="Segoe UI" w:cs="Segoe UI"/>
+          <w:sz w:val="20"/>
+          <w:szCs w:val="20"/>
+          <w:lang w:val="x-none"/>
+        </w:rPr>
+        <w:t>en</w:t>
+      </w:r>
+      <w:proofErr w:type="spellEnd"/>
+      <w:r>
+        <w:rPr>
+          <w:rFonts w:ascii="Segoe UI" w:hAnsi="Segoe UI" w:cs="Segoe UI"/>
+          <w:sz w:val="20"/>
+          <w:szCs w:val="20"/>
+          <w:lang w:val="x-none"/>
+        </w:rPr>
+        <w:t>-Canada</w:t>
       </w:r>
     </w:p>
     <w:p>
@@ -1403,6 +2131,7 @@
           <w:lang w:val="x-none"/>
         </w:rPr>
       </w:pPr>
+      <w:proofErr w:type="spellStart"/>
       <w:r>
         <w:rPr>
           <w:rFonts w:ascii="Segoe UI" w:hAnsi="Segoe UI" w:cs="Segoe UI"/>
@@ -1412,6 +2141,7 @@
         </w:rPr>
         <w:t>english-usa</w:t>
       </w:r>
+      <w:proofErr w:type="spellEnd"/>
     </w:p>
     <w:p>
       <w:pPr>
@@ -1430,14 +2160,25 @@
           <w:lang w:val="x-none"/>
         </w:rPr>
       </w:pPr>
-      <w:r>
-        <w:rPr>
-          <w:rFonts w:ascii="Segoe UI" w:hAnsi="Segoe UI" w:cs="Segoe UI"/>
-          <w:sz w:val="20"/>
-          <w:szCs w:val="20"/>
-          <w:lang w:val="x-none"/>
-        </w:rPr>
-        <w:t>en-Ireland</w:t>
+      <w:proofErr w:type="spellStart"/>
+      <w:r>
+        <w:rPr>
+          <w:rFonts w:ascii="Segoe UI" w:hAnsi="Segoe UI" w:cs="Segoe UI"/>
+          <w:sz w:val="20"/>
+          <w:szCs w:val="20"/>
+          <w:lang w:val="x-none"/>
+        </w:rPr>
+        <w:t>en</w:t>
+      </w:r>
+      <w:proofErr w:type="spellEnd"/>
+      <w:r>
+        <w:rPr>
+          <w:rFonts w:ascii="Segoe UI" w:hAnsi="Segoe UI" w:cs="Segoe UI"/>
+          <w:sz w:val="20"/>
+          <w:szCs w:val="20"/>
+          <w:lang w:val="x-none"/>
+        </w:rPr>
+        <w:t>-Ireland</w:t>
       </w:r>
     </w:p>
     <w:p>
@@ -1457,14 +2198,25 @@
           <w:lang w:val="x-none"/>
         </w:rPr>
       </w:pPr>
-      <w:r>
-        <w:rPr>
-          <w:rFonts w:ascii="Segoe UI" w:hAnsi="Segoe UI" w:cs="Segoe UI"/>
-          <w:sz w:val="20"/>
-          <w:szCs w:val="20"/>
-          <w:lang w:val="x-none"/>
-        </w:rPr>
-        <w:t>en-Isle-of-Man</w:t>
+      <w:proofErr w:type="spellStart"/>
+      <w:r>
+        <w:rPr>
+          <w:rFonts w:ascii="Segoe UI" w:hAnsi="Segoe UI" w:cs="Segoe UI"/>
+          <w:sz w:val="20"/>
+          <w:szCs w:val="20"/>
+          <w:lang w:val="x-none"/>
+        </w:rPr>
+        <w:t>en</w:t>
+      </w:r>
+      <w:proofErr w:type="spellEnd"/>
+      <w:r>
+        <w:rPr>
+          <w:rFonts w:ascii="Segoe UI" w:hAnsi="Segoe UI" w:cs="Segoe UI"/>
+          <w:sz w:val="20"/>
+          <w:szCs w:val="20"/>
+          <w:lang w:val="x-none"/>
+        </w:rPr>
+        <w:t>-Isle-of-Man</w:t>
       </w:r>
     </w:p>
     <w:p>
@@ -1484,14 +2236,25 @@
           <w:lang w:val="x-none"/>
         </w:rPr>
       </w:pPr>
-      <w:r>
-        <w:rPr>
-          <w:rFonts w:ascii="Segoe UI" w:hAnsi="Segoe UI" w:cs="Segoe UI"/>
-          <w:sz w:val="20"/>
-          <w:szCs w:val="20"/>
-          <w:lang w:val="x-none"/>
-        </w:rPr>
-        <w:t>en-Lesotho</w:t>
+      <w:proofErr w:type="spellStart"/>
+      <w:r>
+        <w:rPr>
+          <w:rFonts w:ascii="Segoe UI" w:hAnsi="Segoe UI" w:cs="Segoe UI"/>
+          <w:sz w:val="20"/>
+          <w:szCs w:val="20"/>
+          <w:lang w:val="x-none"/>
+        </w:rPr>
+        <w:t>en</w:t>
+      </w:r>
+      <w:proofErr w:type="spellEnd"/>
+      <w:r>
+        <w:rPr>
+          <w:rFonts w:ascii="Segoe UI" w:hAnsi="Segoe UI" w:cs="Segoe UI"/>
+          <w:sz w:val="20"/>
+          <w:szCs w:val="20"/>
+          <w:lang w:val="x-none"/>
+        </w:rPr>
+        <w:t>-Lesotho</w:t>
       </w:r>
     </w:p>
     <w:p>
@@ -1511,14 +2274,25 @@
           <w:lang w:val="x-none"/>
         </w:rPr>
       </w:pPr>
-      <w:r>
-        <w:rPr>
-          <w:rFonts w:ascii="Segoe UI" w:hAnsi="Segoe UI" w:cs="Segoe UI"/>
-          <w:sz w:val="20"/>
-          <w:szCs w:val="20"/>
-          <w:lang w:val="x-none"/>
-        </w:rPr>
-        <w:t>en-Malawi</w:t>
+      <w:proofErr w:type="spellStart"/>
+      <w:r>
+        <w:rPr>
+          <w:rFonts w:ascii="Segoe UI" w:hAnsi="Segoe UI" w:cs="Segoe UI"/>
+          <w:sz w:val="20"/>
+          <w:szCs w:val="20"/>
+          <w:lang w:val="x-none"/>
+        </w:rPr>
+        <w:t>en</w:t>
+      </w:r>
+      <w:proofErr w:type="spellEnd"/>
+      <w:r>
+        <w:rPr>
+          <w:rFonts w:ascii="Segoe UI" w:hAnsi="Segoe UI" w:cs="Segoe UI"/>
+          <w:sz w:val="20"/>
+          <w:szCs w:val="20"/>
+          <w:lang w:val="x-none"/>
+        </w:rPr>
+        <w:t>-Malawi</w:t>
       </w:r>
     </w:p>
     <w:p>
@@ -1538,14 +2312,25 @@
           <w:lang w:val="x-none"/>
         </w:rPr>
       </w:pPr>
-      <w:r>
-        <w:rPr>
-          <w:rFonts w:ascii="Segoe UI" w:hAnsi="Segoe UI" w:cs="Segoe UI"/>
-          <w:sz w:val="20"/>
-          <w:szCs w:val="20"/>
-          <w:lang w:val="x-none"/>
-        </w:rPr>
-        <w:t>en-Malta</w:t>
+      <w:proofErr w:type="spellStart"/>
+      <w:r>
+        <w:rPr>
+          <w:rFonts w:ascii="Segoe UI" w:hAnsi="Segoe UI" w:cs="Segoe UI"/>
+          <w:sz w:val="20"/>
+          <w:szCs w:val="20"/>
+          <w:lang w:val="x-none"/>
+        </w:rPr>
+        <w:t>en</w:t>
+      </w:r>
+      <w:proofErr w:type="spellEnd"/>
+      <w:r>
+        <w:rPr>
+          <w:rFonts w:ascii="Segoe UI" w:hAnsi="Segoe UI" w:cs="Segoe UI"/>
+          <w:sz w:val="20"/>
+          <w:szCs w:val="20"/>
+          <w:lang w:val="x-none"/>
+        </w:rPr>
+        <w:t>-Malta</w:t>
       </w:r>
     </w:p>
     <w:p>
@@ -1565,14 +2350,25 @@
           <w:lang w:val="x-none"/>
         </w:rPr>
       </w:pPr>
-      <w:r>
-        <w:rPr>
-          <w:rFonts w:ascii="Segoe UI" w:hAnsi="Segoe UI" w:cs="Segoe UI"/>
-          <w:sz w:val="20"/>
-          <w:szCs w:val="20"/>
-          <w:lang w:val="x-none"/>
-        </w:rPr>
-        <w:t>en-Mauritius</w:t>
+      <w:proofErr w:type="spellStart"/>
+      <w:r>
+        <w:rPr>
+          <w:rFonts w:ascii="Segoe UI" w:hAnsi="Segoe UI" w:cs="Segoe UI"/>
+          <w:sz w:val="20"/>
+          <w:szCs w:val="20"/>
+          <w:lang w:val="x-none"/>
+        </w:rPr>
+        <w:t>en</w:t>
+      </w:r>
+      <w:proofErr w:type="spellEnd"/>
+      <w:r>
+        <w:rPr>
+          <w:rFonts w:ascii="Segoe UI" w:hAnsi="Segoe UI" w:cs="Segoe UI"/>
+          <w:sz w:val="20"/>
+          <w:szCs w:val="20"/>
+          <w:lang w:val="x-none"/>
+        </w:rPr>
+        <w:t>-Mauritius</w:t>
       </w:r>
     </w:p>
     <w:p>
@@ -1592,14 +2388,25 @@
           <w:lang w:val="x-none"/>
         </w:rPr>
       </w:pPr>
-      <w:r>
-        <w:rPr>
-          <w:rFonts w:ascii="Segoe UI" w:hAnsi="Segoe UI" w:cs="Segoe UI"/>
-          <w:sz w:val="20"/>
-          <w:szCs w:val="20"/>
-          <w:lang w:val="x-none"/>
-        </w:rPr>
-        <w:t>en-Namibia</w:t>
+      <w:proofErr w:type="spellStart"/>
+      <w:r>
+        <w:rPr>
+          <w:rFonts w:ascii="Segoe UI" w:hAnsi="Segoe UI" w:cs="Segoe UI"/>
+          <w:sz w:val="20"/>
+          <w:szCs w:val="20"/>
+          <w:lang w:val="x-none"/>
+        </w:rPr>
+        <w:t>en</w:t>
+      </w:r>
+      <w:proofErr w:type="spellEnd"/>
+      <w:r>
+        <w:rPr>
+          <w:rFonts w:ascii="Segoe UI" w:hAnsi="Segoe UI" w:cs="Segoe UI"/>
+          <w:sz w:val="20"/>
+          <w:szCs w:val="20"/>
+          <w:lang w:val="x-none"/>
+        </w:rPr>
+        <w:t>-Namibia</w:t>
       </w:r>
     </w:p>
     <w:p>
@@ -1619,14 +2426,25 @@
           <w:lang w:val="x-none"/>
         </w:rPr>
       </w:pPr>
-      <w:r>
-        <w:rPr>
-          <w:rFonts w:ascii="Segoe UI" w:hAnsi="Segoe UI" w:cs="Segoe UI"/>
-          <w:sz w:val="20"/>
-          <w:szCs w:val="20"/>
-          <w:lang w:val="x-none"/>
-        </w:rPr>
-        <w:t>en-New-Zealand</w:t>
+      <w:proofErr w:type="spellStart"/>
+      <w:r>
+        <w:rPr>
+          <w:rFonts w:ascii="Segoe UI" w:hAnsi="Segoe UI" w:cs="Segoe UI"/>
+          <w:sz w:val="20"/>
+          <w:szCs w:val="20"/>
+          <w:lang w:val="x-none"/>
+        </w:rPr>
+        <w:t>en</w:t>
+      </w:r>
+      <w:proofErr w:type="spellEnd"/>
+      <w:r>
+        <w:rPr>
+          <w:rFonts w:ascii="Segoe UI" w:hAnsi="Segoe UI" w:cs="Segoe UI"/>
+          <w:sz w:val="20"/>
+          <w:szCs w:val="20"/>
+          <w:lang w:val="x-none"/>
+        </w:rPr>
+        <w:t>-New-Zealand</w:t>
       </w:r>
     </w:p>
     <w:p>
@@ -1646,14 +2464,25 @@
           <w:lang w:val="x-none"/>
         </w:rPr>
       </w:pPr>
-      <w:r>
-        <w:rPr>
-          <w:rFonts w:ascii="Segoe UI" w:hAnsi="Segoe UI" w:cs="Segoe UI"/>
-          <w:sz w:val="20"/>
-          <w:szCs w:val="20"/>
-          <w:lang w:val="x-none"/>
-        </w:rPr>
-        <w:t>en-Rwanda</w:t>
+      <w:proofErr w:type="spellStart"/>
+      <w:r>
+        <w:rPr>
+          <w:rFonts w:ascii="Segoe UI" w:hAnsi="Segoe UI" w:cs="Segoe UI"/>
+          <w:sz w:val="20"/>
+          <w:szCs w:val="20"/>
+          <w:lang w:val="x-none"/>
+        </w:rPr>
+        <w:t>en</w:t>
+      </w:r>
+      <w:proofErr w:type="spellEnd"/>
+      <w:r>
+        <w:rPr>
+          <w:rFonts w:ascii="Segoe UI" w:hAnsi="Segoe UI" w:cs="Segoe UI"/>
+          <w:sz w:val="20"/>
+          <w:szCs w:val="20"/>
+          <w:lang w:val="x-none"/>
+        </w:rPr>
+        <w:t>-Rwanda</w:t>
       </w:r>
     </w:p>
     <w:p>
@@ -1673,14 +2502,25 @@
           <w:lang w:val="x-none"/>
         </w:rPr>
       </w:pPr>
-      <w:r>
-        <w:rPr>
-          <w:rFonts w:ascii="Segoe UI" w:hAnsi="Segoe UI" w:cs="Segoe UI"/>
-          <w:sz w:val="20"/>
-          <w:szCs w:val="20"/>
-          <w:lang w:val="x-none"/>
-        </w:rPr>
-        <w:t>en-South-Africa</w:t>
+      <w:proofErr w:type="spellStart"/>
+      <w:r>
+        <w:rPr>
+          <w:rFonts w:ascii="Segoe UI" w:hAnsi="Segoe UI" w:cs="Segoe UI"/>
+          <w:sz w:val="20"/>
+          <w:szCs w:val="20"/>
+          <w:lang w:val="x-none"/>
+        </w:rPr>
+        <w:t>en</w:t>
+      </w:r>
+      <w:proofErr w:type="spellEnd"/>
+      <w:r>
+        <w:rPr>
+          <w:rFonts w:ascii="Segoe UI" w:hAnsi="Segoe UI" w:cs="Segoe UI"/>
+          <w:sz w:val="20"/>
+          <w:szCs w:val="20"/>
+          <w:lang w:val="x-none"/>
+        </w:rPr>
+        <w:t>-South-Africa</w:t>
       </w:r>
     </w:p>
     <w:p>
@@ -1700,14 +2540,25 @@
           <w:lang w:val="x-none"/>
         </w:rPr>
       </w:pPr>
-      <w:r>
-        <w:rPr>
-          <w:rFonts w:ascii="Segoe UI" w:hAnsi="Segoe UI" w:cs="Segoe UI"/>
-          <w:sz w:val="20"/>
-          <w:szCs w:val="20"/>
-          <w:lang w:val="x-none"/>
-        </w:rPr>
-        <w:t>en-Tanzania</w:t>
+      <w:proofErr w:type="spellStart"/>
+      <w:r>
+        <w:rPr>
+          <w:rFonts w:ascii="Segoe UI" w:hAnsi="Segoe UI" w:cs="Segoe UI"/>
+          <w:sz w:val="20"/>
+          <w:szCs w:val="20"/>
+          <w:lang w:val="x-none"/>
+        </w:rPr>
+        <w:t>en</w:t>
+      </w:r>
+      <w:proofErr w:type="spellEnd"/>
+      <w:r>
+        <w:rPr>
+          <w:rFonts w:ascii="Segoe UI" w:hAnsi="Segoe UI" w:cs="Segoe UI"/>
+          <w:sz w:val="20"/>
+          <w:szCs w:val="20"/>
+          <w:lang w:val="x-none"/>
+        </w:rPr>
+        <w:t>-Tanzania</w:t>
       </w:r>
     </w:p>
     <w:p>
@@ -1727,14 +2578,25 @@
           <w:lang w:val="x-none"/>
         </w:rPr>
       </w:pPr>
-      <w:r>
-        <w:rPr>
-          <w:rFonts w:ascii="Segoe UI" w:hAnsi="Segoe UI" w:cs="Segoe UI"/>
-          <w:sz w:val="20"/>
-          <w:szCs w:val="20"/>
-          <w:lang w:val="x-none"/>
-        </w:rPr>
-        <w:t>en-Tonga</w:t>
+      <w:proofErr w:type="spellStart"/>
+      <w:r>
+        <w:rPr>
+          <w:rFonts w:ascii="Segoe UI" w:hAnsi="Segoe UI" w:cs="Segoe UI"/>
+          <w:sz w:val="20"/>
+          <w:szCs w:val="20"/>
+          <w:lang w:val="x-none"/>
+        </w:rPr>
+        <w:t>en</w:t>
+      </w:r>
+      <w:proofErr w:type="spellEnd"/>
+      <w:r>
+        <w:rPr>
+          <w:rFonts w:ascii="Segoe UI" w:hAnsi="Segoe UI" w:cs="Segoe UI"/>
+          <w:sz w:val="20"/>
+          <w:szCs w:val="20"/>
+          <w:lang w:val="x-none"/>
+        </w:rPr>
+        <w:t>-Tonga</w:t>
       </w:r>
     </w:p>
     <w:p>
@@ -1754,14 +2616,25 @@
           <w:lang w:val="x-none"/>
         </w:rPr>
       </w:pPr>
-      <w:r>
-        <w:rPr>
-          <w:rFonts w:ascii="Segoe UI" w:hAnsi="Segoe UI" w:cs="Segoe UI"/>
-          <w:sz w:val="20"/>
-          <w:szCs w:val="20"/>
-          <w:lang w:val="x-none"/>
-        </w:rPr>
-        <w:t>en-Trinidad</w:t>
+      <w:proofErr w:type="spellStart"/>
+      <w:r>
+        <w:rPr>
+          <w:rFonts w:ascii="Segoe UI" w:hAnsi="Segoe UI" w:cs="Segoe UI"/>
+          <w:sz w:val="20"/>
+          <w:szCs w:val="20"/>
+          <w:lang w:val="x-none"/>
+        </w:rPr>
+        <w:t>en</w:t>
+      </w:r>
+      <w:proofErr w:type="spellEnd"/>
+      <w:r>
+        <w:rPr>
+          <w:rFonts w:ascii="Segoe UI" w:hAnsi="Segoe UI" w:cs="Segoe UI"/>
+          <w:sz w:val="20"/>
+          <w:szCs w:val="20"/>
+          <w:lang w:val="x-none"/>
+        </w:rPr>
+        <w:t>-Trinidad</w:t>
       </w:r>
     </w:p>
     <w:p>
@@ -1781,14 +2654,25 @@
           <w:lang w:val="x-none"/>
         </w:rPr>
       </w:pPr>
-      <w:r>
-        <w:rPr>
-          <w:rFonts w:ascii="Segoe UI" w:hAnsi="Segoe UI" w:cs="Segoe UI"/>
-          <w:sz w:val="20"/>
-          <w:szCs w:val="20"/>
-          <w:lang w:val="x-none"/>
-        </w:rPr>
-        <w:t>en-Uganda</w:t>
+      <w:proofErr w:type="spellStart"/>
+      <w:r>
+        <w:rPr>
+          <w:rFonts w:ascii="Segoe UI" w:hAnsi="Segoe UI" w:cs="Segoe UI"/>
+          <w:sz w:val="20"/>
+          <w:szCs w:val="20"/>
+          <w:lang w:val="x-none"/>
+        </w:rPr>
+        <w:t>en</w:t>
+      </w:r>
+      <w:proofErr w:type="spellEnd"/>
+      <w:r>
+        <w:rPr>
+          <w:rFonts w:ascii="Segoe UI" w:hAnsi="Segoe UI" w:cs="Segoe UI"/>
+          <w:sz w:val="20"/>
+          <w:szCs w:val="20"/>
+          <w:lang w:val="x-none"/>
+        </w:rPr>
+        <w:t>-Uganda</w:t>
       </w:r>
     </w:p>
     <w:p>
@@ -1808,6 +2692,7 @@
           <w:lang w:val="x-none"/>
         </w:rPr>
       </w:pPr>
+      <w:proofErr w:type="spellStart"/>
       <w:r>
         <w:rPr>
           <w:rFonts w:ascii="Segoe UI" w:hAnsi="Segoe UI" w:cs="Segoe UI"/>
@@ -1816,7 +2701,17 @@
           <w:lang w:val="x-none"/>
         </w:rPr>
         <w:lastRenderedPageBreak/>
-        <w:t>en-UK</w:t>
+        <w:t>en</w:t>
+      </w:r>
+      <w:proofErr w:type="spellEnd"/>
+      <w:r>
+        <w:rPr>
+          <w:rFonts w:ascii="Segoe UI" w:hAnsi="Segoe UI" w:cs="Segoe UI"/>
+          <w:sz w:val="20"/>
+          <w:szCs w:val="20"/>
+          <w:lang w:val="x-none"/>
+        </w:rPr>
+        <w:t>-UK</w:t>
       </w:r>
     </w:p>
     <w:p>
@@ -1836,14 +2731,25 @@
           <w:lang w:val="x-none"/>
         </w:rPr>
       </w:pPr>
-      <w:r>
-        <w:rPr>
-          <w:rFonts w:ascii="Segoe UI" w:hAnsi="Segoe UI" w:cs="Segoe UI"/>
-          <w:sz w:val="20"/>
-          <w:szCs w:val="20"/>
-          <w:lang w:val="x-none"/>
-        </w:rPr>
-        <w:t>en-Zambia</w:t>
+      <w:proofErr w:type="spellStart"/>
+      <w:r>
+        <w:rPr>
+          <w:rFonts w:ascii="Segoe UI" w:hAnsi="Segoe UI" w:cs="Segoe UI"/>
+          <w:sz w:val="20"/>
+          <w:szCs w:val="20"/>
+          <w:lang w:val="x-none"/>
+        </w:rPr>
+        <w:t>en</w:t>
+      </w:r>
+      <w:proofErr w:type="spellEnd"/>
+      <w:r>
+        <w:rPr>
+          <w:rFonts w:ascii="Segoe UI" w:hAnsi="Segoe UI" w:cs="Segoe UI"/>
+          <w:sz w:val="20"/>
+          <w:szCs w:val="20"/>
+          <w:lang w:val="x-none"/>
+        </w:rPr>
+        <w:t>-Zambia</w:t>
       </w:r>
     </w:p>
     <w:p>
@@ -1863,14 +2769,25 @@
           <w:lang w:val="x-none"/>
         </w:rPr>
       </w:pPr>
-      <w:r>
-        <w:rPr>
-          <w:rFonts w:ascii="Segoe UI" w:hAnsi="Segoe UI" w:cs="Segoe UI"/>
-          <w:sz w:val="20"/>
-          <w:szCs w:val="20"/>
-          <w:lang w:val="x-none"/>
-        </w:rPr>
-        <w:t>en-Zimbabwe</w:t>
+      <w:proofErr w:type="spellStart"/>
+      <w:r>
+        <w:rPr>
+          <w:rFonts w:ascii="Segoe UI" w:hAnsi="Segoe UI" w:cs="Segoe UI"/>
+          <w:sz w:val="20"/>
+          <w:szCs w:val="20"/>
+          <w:lang w:val="x-none"/>
+        </w:rPr>
+        <w:t>en</w:t>
+      </w:r>
+      <w:proofErr w:type="spellEnd"/>
+      <w:r>
+        <w:rPr>
+          <w:rFonts w:ascii="Segoe UI" w:hAnsi="Segoe UI" w:cs="Segoe UI"/>
+          <w:sz w:val="20"/>
+          <w:szCs w:val="20"/>
+          <w:lang w:val="x-none"/>
+        </w:rPr>
+        <w:t>-Zimbabwe</w:t>
       </w:r>
     </w:p>
     <w:p>
@@ -2474,6 +3391,7 @@
                 <w:lang w:val="x-none"/>
               </w:rPr>
             </w:pPr>
+            <w:proofErr w:type="spellStart"/>
             <w:r>
               <w:rPr>
                 <w:rFonts w:ascii="Segoe UI" w:hAnsi="Segoe UI" w:cs="Segoe UI"/>
@@ -2485,6 +3403,7 @@
               </w:rPr>
               <w:t>African.dfm</w:t>
             </w:r>
+            <w:proofErr w:type="spellEnd"/>
           </w:p>
         </w:tc>
         <w:tc>
@@ -2550,6 +3469,7 @@
                 <w:lang w:val="x-none"/>
               </w:rPr>
             </w:pPr>
+            <w:proofErr w:type="spellStart"/>
             <w:r>
               <w:rPr>
                 <w:rFonts w:ascii="Segoe UI" w:hAnsi="Segoe UI" w:cs="Segoe UI"/>
@@ -2561,6 +3481,7 @@
               </w:rPr>
               <w:t>Afrikaans.dfm</w:t>
             </w:r>
+            <w:proofErr w:type="spellEnd"/>
           </w:p>
         </w:tc>
         <w:tc>
@@ -2620,6 +3541,7 @@
                 <w:lang w:val="x-none"/>
               </w:rPr>
             </w:pPr>
+            <w:proofErr w:type="spellStart"/>
             <w:r>
               <w:rPr>
                 <w:rFonts w:ascii="Segoe UI" w:hAnsi="Segoe UI" w:cs="Segoe UI"/>
@@ -2629,7 +3551,19 @@
                 <w:szCs w:val="20"/>
                 <w:lang w:val="x-none"/>
               </w:rPr>
-              <w:t xml:space="preserve">en-Trinandad.dfm </w:t>
+              <w:t>en-Trinandad.dfm</w:t>
+            </w:r>
+            <w:proofErr w:type="spellEnd"/>
+            <w:r>
+              <w:rPr>
+                <w:rFonts w:ascii="Segoe UI" w:hAnsi="Segoe UI" w:cs="Segoe UI"/>
+                <w:i/>
+                <w:iCs/>
+                <w:sz w:val="20"/>
+                <w:szCs w:val="20"/>
+                <w:lang w:val="x-none"/>
+              </w:rPr>
+              <w:t xml:space="preserve"> </w:t>
             </w:r>
           </w:p>
         </w:tc>
@@ -2696,6 +3630,7 @@
                 <w:lang w:val="x-none"/>
               </w:rPr>
             </w:pPr>
+            <w:proofErr w:type="spellStart"/>
             <w:r>
               <w:rPr>
                 <w:rFonts w:ascii="Segoe UI" w:hAnsi="Segoe UI" w:cs="Segoe UI"/>
@@ -2705,7 +3640,19 @@
                 <w:szCs w:val="20"/>
                 <w:lang w:val="x-none"/>
               </w:rPr>
-              <w:t xml:space="preserve">en-Trinidad.dfm </w:t>
+              <w:t>en-Trinidad.dfm</w:t>
+            </w:r>
+            <w:proofErr w:type="spellEnd"/>
+            <w:r>
+              <w:rPr>
+                <w:rFonts w:ascii="Segoe UI" w:hAnsi="Segoe UI" w:cs="Segoe UI"/>
+                <w:i/>
+                <w:iCs/>
+                <w:sz w:val="20"/>
+                <w:szCs w:val="20"/>
+                <w:lang w:val="x-none"/>
+              </w:rPr>
+              <w:t xml:space="preserve"> </w:t>
             </w:r>
           </w:p>
         </w:tc>
@@ -2777,6 +3724,7 @@
                 <w:lang w:val="x-none"/>
               </w:rPr>
             </w:pPr>
+            <w:proofErr w:type="spellStart"/>
             <w:r>
               <w:rPr>
                 <w:rFonts w:ascii="Segoe UI" w:hAnsi="Segoe UI" w:cs="Segoe UI"/>
@@ -2788,6 +3736,7 @@
               </w:rPr>
               <w:t>Nederlands.dfm.bak</w:t>
             </w:r>
+            <w:proofErr w:type="spellEnd"/>
           </w:p>
         </w:tc>
         <w:tc>
@@ -2912,6 +3861,7 @@
                 <w:lang w:val="x-none"/>
               </w:rPr>
             </w:pPr>
+            <w:proofErr w:type="spellStart"/>
             <w:r>
               <w:rPr>
                 <w:rFonts w:ascii="Segoe UI" w:hAnsi="Segoe UI" w:cs="Segoe UI"/>
@@ -2923,6 +3873,7 @@
               </w:rPr>
               <w:t>testlang.dfm</w:t>
             </w:r>
+            <w:proofErr w:type="spellEnd"/>
           </w:p>
         </w:tc>
         <w:tc>
@@ -3047,6 +3998,7 @@
                 <w:lang w:val="x-none"/>
               </w:rPr>
             </w:pPr>
+            <w:proofErr w:type="spellStart"/>
             <w:r>
               <w:rPr>
                 <w:rFonts w:ascii="Segoe UI" w:hAnsi="Segoe UI" w:cs="Segoe UI"/>
@@ -3058,6 +4010,7 @@
               </w:rPr>
               <w:t>Zeng.dfm</w:t>
             </w:r>
+            <w:proofErr w:type="spellEnd"/>
           </w:p>
         </w:tc>
         <w:tc>

</xml_diff>